<commit_message>
add back to IEEE logo
</commit_message>
<xml_diff>
--- a/docs/Call4paperwithback1 (1).docx
+++ b/docs/Call4paperwithback1 (1).docx
@@ -77,7 +77,7 @@
                                 <wp:inline distT="0" distB="0" distL="0" distR="0">
                                   <wp:extent cx="7555549" cy="1632989"/>
                                   <wp:effectExtent l="0" t="0" r="7620" b="5715"/>
-                                  <wp:docPr id="15" name="Picture 15"/>
+                                  <wp:docPr id="1" name="Picture 1"/>
                                   <wp:cNvGraphicFramePr>
                                     <a:graphicFrameLocks xmlns:a="http://schemas.openxmlformats.org/drawingml/2006/main" noChangeAspect="1"/>
                                   </wp:cNvGraphicFramePr>
@@ -155,7 +155,7 @@
                           <wp:inline distT="0" distB="0" distL="0" distR="0">
                             <wp:extent cx="7555549" cy="1632989"/>
                             <wp:effectExtent l="0" t="0" r="7620" b="5715"/>
-                            <wp:docPr id="15" name="Picture 15"/>
+                            <wp:docPr id="1" name="Picture 1"/>
                             <wp:cNvGraphicFramePr>
                               <a:graphicFrameLocks xmlns:a="http://schemas.openxmlformats.org/drawingml/2006/main" noChangeAspect="1"/>
                             </wp:cNvGraphicFramePr>
@@ -8603,8 +8603,6 @@
                                 <w:szCs w:val="18"/>
                               </w:rPr>
                             </w:pPr>
-                            <w:bookmarkStart w:id="0" w:name="_GoBack"/>
-                            <w:bookmarkEnd w:id="0"/>
                             <w:r>
                               <w:rPr>
                                 <w:sz w:val="18"/>
@@ -11091,8 +11089,6 @@
                           <w:szCs w:val="18"/>
                         </w:rPr>
                       </w:pPr>
-                      <w:bookmarkStart w:id="1" w:name="_GoBack"/>
-                      <w:bookmarkEnd w:id="1"/>
                       <w:r>
                         <w:rPr>
                           <w:sz w:val="18"/>
@@ -11395,11 +11391,12 @@
                               <w:rPr>
                                 <w:rFonts w:hint="eastAsia"/>
                                 <w:noProof/>
+                                <w:position w:val="10"/>
                                 <w:lang w:val="en-SG"/>
                               </w:rPr>
                               <w:drawing>
                                 <wp:inline distT="0" distB="0" distL="0" distR="0" wp14:anchorId="094B5CDC" wp14:editId="2B361022">
-                                  <wp:extent cx="838768" cy="366573"/>
+                                  <wp:extent cx="838768" cy="272108"/>
                                   <wp:effectExtent l="0" t="0" r="0" b="0"/>
                                   <wp:docPr id="23" name="Picture 23"/>
                                   <wp:cNvGraphicFramePr>
@@ -11427,6 +11424,63 @@
                                         <pic:spPr>
                                           <a:xfrm>
                                             <a:off x="0" y="0"/>
+                                            <a:ext cx="838768" cy="272108"/>
+                                          </a:xfrm>
+                                          <a:prstGeom prst="rect">
+                                            <a:avLst/>
+                                          </a:prstGeom>
+                                        </pic:spPr>
+                                      </pic:pic>
+                                    </a:graphicData>
+                                  </a:graphic>
+                                </wp:inline>
+                              </w:drawing>
+                            </w:r>
+                            <w:r>
+                              <w:t xml:space="preserve"> </w:t>
+                            </w:r>
+                            <w:r>
+                              <w:rPr>
+                                <w:rFonts w:hint="eastAsia"/>
+                              </w:rPr>
+                              <w:t xml:space="preserve"> </w:t>
+                            </w:r>
+                            <w:r>
+                              <w:rPr>
+                                <w:rFonts w:hint="eastAsia"/>
+                                <w:noProof/>
+                                <w:lang w:val="en-SG"/>
+                              </w:rPr>
+                              <w:drawing>
+                                <wp:inline distT="0" distB="0" distL="0" distR="0" wp14:anchorId="563550CB" wp14:editId="566958E2">
+                                  <wp:extent cx="838768" cy="366573"/>
+                                  <wp:effectExtent l="0" t="0" r="0" b="0"/>
+                                  <wp:docPr id="6" name="Picture 6"/>
+                                  <wp:cNvGraphicFramePr>
+                                    <a:graphicFrameLocks xmlns:a="http://schemas.openxmlformats.org/drawingml/2006/main" noChangeAspect="1"/>
+                                  </wp:cNvGraphicFramePr>
+                                  <a:graphic xmlns:a="http://schemas.openxmlformats.org/drawingml/2006/main">
+                                    <a:graphicData uri="http://schemas.openxmlformats.org/drawingml/2006/picture">
+                                      <pic:pic xmlns:pic="http://schemas.openxmlformats.org/drawingml/2006/picture">
+                                        <pic:nvPicPr>
+                                          <pic:cNvPr id="0" name="299px-IEEE_logo.svg.png"/>
+                                          <pic:cNvPicPr/>
+                                        </pic:nvPicPr>
+                                        <pic:blipFill>
+                                          <a:blip r:embed="rId8" cstate="print">
+                                            <a:extLst>
+                                              <a:ext uri="{28A0092B-C50C-407E-A947-70E740481C1C}">
+                                                <a14:useLocalDpi xmlns:a14="http://schemas.microsoft.com/office/drawing/2010/main" val="0"/>
+                                              </a:ext>
+                                            </a:extLst>
+                                          </a:blip>
+                                          <a:stretch>
+                                            <a:fillRect/>
+                                          </a:stretch>
+                                        </pic:blipFill>
+                                        <pic:spPr>
+                                          <a:xfrm>
+                                            <a:off x="0" y="0"/>
                                             <a:ext cx="838768" cy="366573"/>
                                           </a:xfrm>
                                           <a:prstGeom prst="rect">
@@ -11440,9 +11494,6 @@
                               </w:drawing>
                             </w:r>
                             <w:r>
-                              <w:rPr>
-                                <w:rFonts w:hint="eastAsia"/>
-                              </w:rPr>
                               <w:t xml:space="preserve"> </w:t>
                             </w:r>
                             <w:r>
@@ -11470,7 +11521,7 @@
                                           <pic:cNvPicPr/>
                                         </pic:nvPicPr>
                                         <pic:blipFill>
-                                          <a:blip r:embed="rId8">
+                                          <a:blip r:embed="rId9">
                                             <a:extLst>
                                               <a:ext uri="{28A0092B-C50C-407E-A947-70E740481C1C}">
                                                 <a14:useLocalDpi xmlns:a14="http://schemas.microsoft.com/office/drawing/2010/main" val="0"/>
@@ -11583,11 +11634,12 @@
                         <w:rPr>
                           <w:rFonts w:hint="eastAsia"/>
                           <w:noProof/>
+                          <w:position w:val="10"/>
                           <w:lang w:val="en-SG"/>
                         </w:rPr>
                         <w:drawing>
                           <wp:inline distT="0" distB="0" distL="0" distR="0" wp14:anchorId="094B5CDC" wp14:editId="2B361022">
-                            <wp:extent cx="838768" cy="366573"/>
+                            <wp:extent cx="838768" cy="272108"/>
                             <wp:effectExtent l="0" t="0" r="0" b="0"/>
                             <wp:docPr id="23" name="Picture 23"/>
                             <wp:cNvGraphicFramePr>
@@ -11615,6 +11667,63 @@
                                   <pic:spPr>
                                     <a:xfrm>
                                       <a:off x="0" y="0"/>
+                                      <a:ext cx="838768" cy="272108"/>
+                                    </a:xfrm>
+                                    <a:prstGeom prst="rect">
+                                      <a:avLst/>
+                                    </a:prstGeom>
+                                  </pic:spPr>
+                                </pic:pic>
+                              </a:graphicData>
+                            </a:graphic>
+                          </wp:inline>
+                        </w:drawing>
+                      </w:r>
+                      <w:r>
+                        <w:t xml:space="preserve"> </w:t>
+                      </w:r>
+                      <w:r>
+                        <w:rPr>
+                          <w:rFonts w:hint="eastAsia"/>
+                        </w:rPr>
+                        <w:t xml:space="preserve"> </w:t>
+                      </w:r>
+                      <w:r>
+                        <w:rPr>
+                          <w:rFonts w:hint="eastAsia"/>
+                          <w:noProof/>
+                          <w:lang w:val="en-SG"/>
+                        </w:rPr>
+                        <w:drawing>
+                          <wp:inline distT="0" distB="0" distL="0" distR="0" wp14:anchorId="563550CB" wp14:editId="566958E2">
+                            <wp:extent cx="838768" cy="366573"/>
+                            <wp:effectExtent l="0" t="0" r="0" b="0"/>
+                            <wp:docPr id="6" name="Picture 6"/>
+                            <wp:cNvGraphicFramePr>
+                              <a:graphicFrameLocks xmlns:a="http://schemas.openxmlformats.org/drawingml/2006/main" noChangeAspect="1"/>
+                            </wp:cNvGraphicFramePr>
+                            <a:graphic xmlns:a="http://schemas.openxmlformats.org/drawingml/2006/main">
+                              <a:graphicData uri="http://schemas.openxmlformats.org/drawingml/2006/picture">
+                                <pic:pic xmlns:pic="http://schemas.openxmlformats.org/drawingml/2006/picture">
+                                  <pic:nvPicPr>
+                                    <pic:cNvPr id="0" name="299px-IEEE_logo.svg.png"/>
+                                    <pic:cNvPicPr/>
+                                  </pic:nvPicPr>
+                                  <pic:blipFill>
+                                    <a:blip r:embed="rId8" cstate="print">
+                                      <a:extLst>
+                                        <a:ext uri="{28A0092B-C50C-407E-A947-70E740481C1C}">
+                                          <a14:useLocalDpi xmlns:a14="http://schemas.microsoft.com/office/drawing/2010/main" val="0"/>
+                                        </a:ext>
+                                      </a:extLst>
+                                    </a:blip>
+                                    <a:stretch>
+                                      <a:fillRect/>
+                                    </a:stretch>
+                                  </pic:blipFill>
+                                  <pic:spPr>
+                                    <a:xfrm>
+                                      <a:off x="0" y="0"/>
                                       <a:ext cx="838768" cy="366573"/>
                                     </a:xfrm>
                                     <a:prstGeom prst="rect">
@@ -11628,9 +11737,6 @@
                         </w:drawing>
                       </w:r>
                       <w:r>
-                        <w:rPr>
-                          <w:rFonts w:hint="eastAsia"/>
-                        </w:rPr>
                         <w:t xml:space="preserve"> </w:t>
                       </w:r>
                       <w:r>
@@ -11658,7 +11764,7 @@
                                     <pic:cNvPicPr/>
                                   </pic:nvPicPr>
                                   <pic:blipFill>
-                                    <a:blip r:embed="rId8">
+                                    <a:blip r:embed="rId9">
                                       <a:extLst>
                                         <a:ext uri="{28A0092B-C50C-407E-A947-70E740481C1C}">
                                           <a14:useLocalDpi xmlns:a14="http://schemas.microsoft.com/office/drawing/2010/main" val="0"/>
@@ -11697,6 +11803,7 @@
           </mc:Fallback>
         </mc:AlternateContent>
       </w:r>
+      <w:bookmarkStart w:id="0" w:name="_GoBack"/>
       <w:r>
         <w:rPr>
           <w:rFonts w:hint="eastAsia"/>
@@ -11719,7 +11826,7 @@
                     <pic:cNvPicPr/>
                   </pic:nvPicPr>
                   <pic:blipFill>
-                    <a:blip r:embed="rId9">
+                    <a:blip r:embed="rId10">
                       <a:extLst>
                         <a:ext uri="{28A0092B-C50C-407E-A947-70E740481C1C}">
                           <a14:useLocalDpi xmlns:a14="http://schemas.microsoft.com/office/drawing/2010/main" val="0"/>
@@ -11745,6 +11852,7 @@
           </wp:inline>
         </w:drawing>
       </w:r>
+      <w:bookmarkEnd w:id="0"/>
     </w:p>
     <w:p>
       <w:r>

</xml_diff>